<commit_message>
Se agrega documentación para encriptar y desencriptar Web.config
</commit_message>
<xml_diff>
--- a/doc/BCP_Ejemplo_Criptografia.docx
+++ b/doc/BCP_Ejemplo_Criptografia.docx
@@ -497,12 +497,11 @@
               <w:szCs w:val="22"/>
             </w:rPr>
           </w:pPr>
-          <w:hyperlink w:anchor="_Toc515630955" w:history="1">
+          <w:hyperlink w:anchor="_Toc515871527" w:history="1">
             <w:r>
               <w:rPr>
                 <w:rStyle w:val="Hyperlink"/>
                 <w:noProof/>
-                <w:lang w:val="es-AR"/>
               </w:rPr>
               <w:t>Encripción y desencripción de archivos de configuración .json con .ASP NET Core</w:t>
             </w:r>
@@ -525,7 +524,7 @@
                 <w:noProof/>
                 <w:webHidden/>
               </w:rPr>
-              <w:instrText xml:space="preserve"> PAGEREF _Toc515630955 \h </w:instrText>
+              <w:instrText xml:space="preserve"> PAGEREF _Toc515871527 \h </w:instrText>
             </w:r>
             <w:r>
               <w:rPr>
@@ -570,7 +569,7 @@
               <w:szCs w:val="22"/>
             </w:rPr>
           </w:pPr>
-          <w:hyperlink w:anchor="_Toc515630956" w:history="1">
+          <w:hyperlink w:anchor="_Toc515871528" w:history="1">
             <w:r>
               <w:rPr>
                 <w:rStyle w:val="Hyperlink"/>
@@ -613,7 +612,7 @@
                 <w:noProof/>
                 <w:webHidden/>
               </w:rPr>
-              <w:instrText xml:space="preserve"> PAGEREF _Toc515630956 \h </w:instrText>
+              <w:instrText xml:space="preserve"> PAGEREF _Toc515871528 \h </w:instrText>
             </w:r>
             <w:r>
               <w:rPr>
@@ -658,7 +657,7 @@
               <w:szCs w:val="22"/>
             </w:rPr>
           </w:pPr>
-          <w:hyperlink w:anchor="_Toc515630957" w:history="1">
+          <w:hyperlink w:anchor="_Toc515871529" w:history="1">
             <w:r>
               <w:rPr>
                 <w:rStyle w:val="Hyperlink"/>
@@ -701,7 +700,7 @@
                 <w:noProof/>
                 <w:webHidden/>
               </w:rPr>
-              <w:instrText xml:space="preserve"> PAGEREF _Toc515630957 \h </w:instrText>
+              <w:instrText xml:space="preserve"> PAGEREF _Toc515871529 \h </w:instrText>
             </w:r>
             <w:r>
               <w:rPr>
@@ -746,7 +745,7 @@
               <w:szCs w:val="22"/>
             </w:rPr>
           </w:pPr>
-          <w:hyperlink w:anchor="_Toc515630958" w:history="1">
+          <w:hyperlink w:anchor="_Toc515871530" w:history="1">
             <w:r>
               <w:rPr>
                 <w:rStyle w:val="Hyperlink"/>
@@ -789,7 +788,7 @@
                 <w:noProof/>
                 <w:webHidden/>
               </w:rPr>
-              <w:instrText xml:space="preserve"> PAGEREF _Toc515630958 \h </w:instrText>
+              <w:instrText xml:space="preserve"> PAGEREF _Toc515871530 \h </w:instrText>
             </w:r>
             <w:r>
               <w:rPr>
@@ -822,6 +821,253 @@
         </w:p>
         <w:p>
           <w:pPr>
+            <w:pStyle w:val="TOC1"/>
+            <w:tabs>
+              <w:tab w:val="right" w:leader="dot" w:pos="9629"/>
+            </w:tabs>
+            <w:rPr>
+              <w:rFonts w:asciiTheme="minorHAnsi" w:eastAsiaTheme="minorEastAsia" w:hAnsiTheme="minorHAnsi" w:cstheme="minorBidi"/>
+              <w:noProof/>
+              <w:sz w:val="22"/>
+              <w:szCs w:val="22"/>
+            </w:rPr>
+          </w:pPr>
+          <w:hyperlink w:anchor="_Toc515871531" w:history="1">
+            <w:r>
+              <w:rPr>
+                <w:rStyle w:val="Hyperlink"/>
+                <w:noProof/>
+              </w:rPr>
+              <w:t>Encripción y desencripción de archivos de configuración web.config</w:t>
+            </w:r>
+            <w:r>
+              <w:rPr>
+                <w:noProof/>
+                <w:webHidden/>
+              </w:rPr>
+              <w:tab/>
+            </w:r>
+            <w:r>
+              <w:rPr>
+                <w:noProof/>
+                <w:webHidden/>
+              </w:rPr>
+              <w:fldChar w:fldCharType="begin"/>
+            </w:r>
+            <w:r>
+              <w:rPr>
+                <w:noProof/>
+                <w:webHidden/>
+              </w:rPr>
+              <w:instrText xml:space="preserve"> PAGEREF _Toc515871531 \h </w:instrText>
+            </w:r>
+            <w:r>
+              <w:rPr>
+                <w:noProof/>
+                <w:webHidden/>
+              </w:rPr>
+            </w:r>
+            <w:r>
+              <w:rPr>
+                <w:noProof/>
+                <w:webHidden/>
+              </w:rPr>
+              <w:fldChar w:fldCharType="separate"/>
+            </w:r>
+            <w:r>
+              <w:rPr>
+                <w:noProof/>
+                <w:webHidden/>
+              </w:rPr>
+              <w:t>5</w:t>
+            </w:r>
+            <w:r>
+              <w:rPr>
+                <w:noProof/>
+                <w:webHidden/>
+              </w:rPr>
+              <w:fldChar w:fldCharType="end"/>
+            </w:r>
+          </w:hyperlink>
+        </w:p>
+        <w:p>
+          <w:pPr>
+            <w:pStyle w:val="TOC1"/>
+            <w:tabs>
+              <w:tab w:val="left" w:pos="440"/>
+              <w:tab w:val="right" w:leader="dot" w:pos="9629"/>
+            </w:tabs>
+            <w:rPr>
+              <w:rFonts w:asciiTheme="minorHAnsi" w:eastAsiaTheme="minorEastAsia" w:hAnsiTheme="minorHAnsi" w:cstheme="minorBidi"/>
+              <w:noProof/>
+              <w:sz w:val="22"/>
+              <w:szCs w:val="22"/>
+            </w:rPr>
+          </w:pPr>
+          <w:hyperlink w:anchor="_Toc515871532" w:history="1">
+            <w:r>
+              <w:rPr>
+                <w:rStyle w:val="Hyperlink"/>
+                <w:noProof/>
+              </w:rPr>
+              <w:t>1.</w:t>
+            </w:r>
+            <w:r>
+              <w:rPr>
+                <w:rFonts w:asciiTheme="minorHAnsi" w:eastAsiaTheme="minorEastAsia" w:hAnsiTheme="minorHAnsi" w:cstheme="minorBidi"/>
+                <w:noProof/>
+                <w:sz w:val="22"/>
+                <w:szCs w:val="22"/>
+              </w:rPr>
+              <w:tab/>
+            </w:r>
+            <w:r>
+              <w:rPr>
+                <w:rStyle w:val="Hyperlink"/>
+                <w:noProof/>
+              </w:rPr>
+              <w:t>Encripción de una sección</w:t>
+            </w:r>
+            <w:r>
+              <w:rPr>
+                <w:noProof/>
+                <w:webHidden/>
+              </w:rPr>
+              <w:tab/>
+            </w:r>
+            <w:r>
+              <w:rPr>
+                <w:noProof/>
+                <w:webHidden/>
+              </w:rPr>
+              <w:fldChar w:fldCharType="begin"/>
+            </w:r>
+            <w:r>
+              <w:rPr>
+                <w:noProof/>
+                <w:webHidden/>
+              </w:rPr>
+              <w:instrText xml:space="preserve"> PAGEREF _Toc515871532 \h </w:instrText>
+            </w:r>
+            <w:r>
+              <w:rPr>
+                <w:noProof/>
+                <w:webHidden/>
+              </w:rPr>
+            </w:r>
+            <w:r>
+              <w:rPr>
+                <w:noProof/>
+                <w:webHidden/>
+              </w:rPr>
+              <w:fldChar w:fldCharType="separate"/>
+            </w:r>
+            <w:r>
+              <w:rPr>
+                <w:noProof/>
+                <w:webHidden/>
+              </w:rPr>
+              <w:t>6</w:t>
+            </w:r>
+            <w:r>
+              <w:rPr>
+                <w:noProof/>
+                <w:webHidden/>
+              </w:rPr>
+              <w:fldChar w:fldCharType="end"/>
+            </w:r>
+          </w:hyperlink>
+        </w:p>
+        <w:p>
+          <w:pPr>
+            <w:pStyle w:val="TOC1"/>
+            <w:tabs>
+              <w:tab w:val="left" w:pos="440"/>
+              <w:tab w:val="right" w:leader="dot" w:pos="9629"/>
+            </w:tabs>
+            <w:rPr>
+              <w:rFonts w:asciiTheme="minorHAnsi" w:eastAsiaTheme="minorEastAsia" w:hAnsiTheme="minorHAnsi" w:cstheme="minorBidi"/>
+              <w:noProof/>
+              <w:sz w:val="22"/>
+              <w:szCs w:val="22"/>
+            </w:rPr>
+          </w:pPr>
+          <w:hyperlink w:anchor="_Toc515871533" w:history="1">
+            <w:r>
+              <w:rPr>
+                <w:rStyle w:val="Hyperlink"/>
+                <w:noProof/>
+              </w:rPr>
+              <w:t>2.</w:t>
+            </w:r>
+            <w:r>
+              <w:rPr>
+                <w:rFonts w:asciiTheme="minorHAnsi" w:eastAsiaTheme="minorEastAsia" w:hAnsiTheme="minorHAnsi" w:cstheme="minorBidi"/>
+                <w:noProof/>
+                <w:sz w:val="22"/>
+                <w:szCs w:val="22"/>
+              </w:rPr>
+              <w:tab/>
+            </w:r>
+            <w:r>
+              <w:rPr>
+                <w:rStyle w:val="Hyperlink"/>
+                <w:noProof/>
+              </w:rPr>
+              <w:t>Desencripción de una sección</w:t>
+            </w:r>
+            <w:r>
+              <w:rPr>
+                <w:noProof/>
+                <w:webHidden/>
+              </w:rPr>
+              <w:tab/>
+            </w:r>
+            <w:r>
+              <w:rPr>
+                <w:noProof/>
+                <w:webHidden/>
+              </w:rPr>
+              <w:fldChar w:fldCharType="begin"/>
+            </w:r>
+            <w:r>
+              <w:rPr>
+                <w:noProof/>
+                <w:webHidden/>
+              </w:rPr>
+              <w:instrText xml:space="preserve"> PAGEREF _Toc515871533 \h </w:instrText>
+            </w:r>
+            <w:r>
+              <w:rPr>
+                <w:noProof/>
+                <w:webHidden/>
+              </w:rPr>
+            </w:r>
+            <w:r>
+              <w:rPr>
+                <w:noProof/>
+                <w:webHidden/>
+              </w:rPr>
+              <w:fldChar w:fldCharType="separate"/>
+            </w:r>
+            <w:r>
+              <w:rPr>
+                <w:noProof/>
+                <w:webHidden/>
+              </w:rPr>
+              <w:t>6</w:t>
+            </w:r>
+            <w:r>
+              <w:rPr>
+                <w:noProof/>
+                <w:webHidden/>
+              </w:rPr>
+              <w:fldChar w:fldCharType="end"/>
+            </w:r>
+          </w:hyperlink>
+        </w:p>
+        <w:p>
+          <w:pPr>
             <w:rPr>
               <w:lang w:val="es-ES"/>
             </w:rPr>
@@ -893,6 +1139,8 @@
       </w:pPr>
       <w:bookmarkStart w:id="35" w:name="_Ref451114906"/>
       <w:bookmarkStart w:id="36" w:name="_Toc451114970"/>
+      <w:bookmarkStart w:id="37" w:name="_GoBack"/>
+      <w:bookmarkEnd w:id="37"/>
     </w:p>
     <w:p>
       <w:pPr>
@@ -904,7 +1152,7 @@
           <w:lang w:val="es-ES" w:eastAsia="ja-JP"/>
         </w:rPr>
       </w:pPr>
-      <w:bookmarkStart w:id="37" w:name="_Toc452542841"/>
+      <w:bookmarkStart w:id="38" w:name="_Toc452542841"/>
       <w:r>
         <w:br w:type="page"/>
       </w:r>
@@ -912,76 +1160,46 @@
     <w:p>
       <w:pPr>
         <w:pStyle w:val="Heading1"/>
-        <w:rPr>
-          <w:lang w:val="es-AR"/>
-        </w:rPr>
-      </w:pPr>
-      <w:bookmarkStart w:id="38" w:name="_Toc515630955"/>
-      <w:bookmarkEnd w:id="37"/>
-      <w:proofErr w:type="spellStart"/>
-      <w:r>
-        <w:rPr>
-          <w:lang w:val="es-AR"/>
-        </w:rPr>
+      </w:pPr>
+      <w:bookmarkStart w:id="39" w:name="_Toc515871527"/>
+      <w:bookmarkEnd w:id="38"/>
+      <w:proofErr w:type="spellStart"/>
+      <w:r>
         <w:lastRenderedPageBreak/>
         <w:t>Encripción</w:t>
       </w:r>
       <w:proofErr w:type="spellEnd"/>
       <w:r>
-        <w:rPr>
-          <w:lang w:val="es-AR"/>
-        </w:rPr>
         <w:t xml:space="preserve"> </w:t>
       </w:r>
       <w:r>
-        <w:rPr>
-          <w:lang w:val="es-AR"/>
-        </w:rPr>
         <w:t xml:space="preserve">y </w:t>
       </w:r>
       <w:proofErr w:type="spellStart"/>
       <w:r>
-        <w:rPr>
-          <w:lang w:val="es-AR"/>
-        </w:rPr>
         <w:t>desencripción</w:t>
       </w:r>
       <w:proofErr w:type="spellEnd"/>
       <w:r>
-        <w:rPr>
-          <w:lang w:val="es-AR"/>
-        </w:rPr>
         <w:t xml:space="preserve"> de archivos de </w:t>
       </w:r>
       <w:proofErr w:type="gramStart"/>
       <w:r>
-        <w:rPr>
-          <w:lang w:val="es-AR"/>
-        </w:rPr>
         <w:t>configuraci</w:t>
       </w:r>
       <w:r>
-        <w:rPr>
-          <w:lang w:val="es-AR"/>
-        </w:rPr>
         <w:t>ón .</w:t>
       </w:r>
       <w:proofErr w:type="spellStart"/>
       <w:r>
-        <w:rPr>
-          <w:lang w:val="es-AR"/>
-        </w:rPr>
         <w:t>json</w:t>
       </w:r>
       <w:proofErr w:type="spellEnd"/>
       <w:proofErr w:type="gramEnd"/>
       <w:r>
-        <w:rPr>
-          <w:lang w:val="es-AR"/>
-        </w:rPr>
         <w:t xml:space="preserve"> con .ASP NET Core</w:t>
       </w:r>
-      <w:bookmarkEnd w:id="38"/>
+      <w:bookmarkEnd w:id="39"/>
     </w:p>
     <w:p>
       <w:pPr>
@@ -1068,7 +1286,7 @@
       <w:pPr>
         <w:pStyle w:val="TittleBullet"/>
       </w:pPr>
-      <w:bookmarkStart w:id="39" w:name="_Toc515630956"/>
+      <w:bookmarkStart w:id="40" w:name="_Toc515871528"/>
       <w:bookmarkEnd w:id="34"/>
       <w:bookmarkEnd w:id="35"/>
       <w:bookmarkEnd w:id="36"/>
@@ -1079,7 +1297,7 @@
       <w:r>
         <w:t>ncripción</w:t>
       </w:r>
-      <w:bookmarkEnd w:id="39"/>
+      <w:bookmarkEnd w:id="40"/>
       <w:proofErr w:type="spellEnd"/>
     </w:p>
     <w:p>
@@ -1165,6 +1383,7 @@
         <w:jc w:val="center"/>
         <w:rPr>
           <w:noProof/>
+          <w:lang w:val="es-AR"/>
         </w:rPr>
       </w:pPr>
     </w:p>
@@ -1175,8 +1394,6 @@
           <w:lang w:val="es-ES"/>
         </w:rPr>
       </w:pPr>
-      <w:bookmarkStart w:id="40" w:name="_GoBack"/>
-      <w:bookmarkEnd w:id="40"/>
       <w:r>
         <w:rPr>
           <w:noProof/>
@@ -1599,12 +1816,12 @@
       <w:pPr>
         <w:pStyle w:val="SubTitleBulleting"/>
       </w:pPr>
-      <w:bookmarkStart w:id="41" w:name="_Toc515630957"/>
-      <w:bookmarkStart w:id="42" w:name="_Toc439253844"/>
+      <w:bookmarkStart w:id="41" w:name="_Toc439253844"/>
+      <w:bookmarkStart w:id="42" w:name="_Toc515871529"/>
       <w:r>
         <w:t>¿Qué hacer con la información encriptada?</w:t>
       </w:r>
-      <w:bookmarkEnd w:id="41"/>
+      <w:bookmarkEnd w:id="42"/>
     </w:p>
     <w:p>
       <w:pPr>
@@ -2039,7 +2256,7 @@
       <w:pPr>
         <w:pStyle w:val="TittleBullet"/>
       </w:pPr>
-      <w:bookmarkStart w:id="43" w:name="_Toc515630958"/>
+      <w:bookmarkStart w:id="43" w:name="_Toc515871530"/>
       <w:proofErr w:type="spellStart"/>
       <w:r>
         <w:t>Desencriptación</w:t>
@@ -2047,7 +2264,7 @@
       <w:bookmarkEnd w:id="43"/>
       <w:proofErr w:type="spellEnd"/>
     </w:p>
-    <w:bookmarkEnd w:id="42"/>
+    <w:bookmarkEnd w:id="41"/>
     <w:p>
       <w:pPr>
         <w:rPr>
@@ -2180,10 +2397,1189 @@
         </w:drawing>
       </w:r>
     </w:p>
+    <w:p>
+      <w:pPr>
+        <w:jc w:val="center"/>
+        <w:rPr>
+          <w:rStyle w:val="PageNumber"/>
+          <w:sz w:val="20"/>
+          <w:lang w:val="es-AR"/>
+        </w:rPr>
+      </w:pPr>
+    </w:p>
+    <w:p>
+      <w:pPr>
+        <w:pStyle w:val="Heading1"/>
+        <w:rPr>
+          <w:rStyle w:val="PageNumber"/>
+          <w:sz w:val="36"/>
+        </w:rPr>
+      </w:pPr>
+      <w:bookmarkStart w:id="44" w:name="_Toc515871531"/>
+      <w:proofErr w:type="spellStart"/>
+      <w:r>
+        <w:rPr>
+          <w:rStyle w:val="PageNumber"/>
+          <w:sz w:val="36"/>
+        </w:rPr>
+        <w:t>Encripción</w:t>
+      </w:r>
+      <w:proofErr w:type="spellEnd"/>
+      <w:r>
+        <w:rPr>
+          <w:rStyle w:val="PageNumber"/>
+          <w:sz w:val="36"/>
+        </w:rPr>
+        <w:t xml:space="preserve"> y </w:t>
+      </w:r>
+      <w:proofErr w:type="spellStart"/>
+      <w:r>
+        <w:rPr>
+          <w:rStyle w:val="PageNumber"/>
+          <w:sz w:val="36"/>
+        </w:rPr>
+        <w:t>desencripción</w:t>
+      </w:r>
+      <w:proofErr w:type="spellEnd"/>
+      <w:r>
+        <w:rPr>
+          <w:rStyle w:val="PageNumber"/>
+          <w:sz w:val="36"/>
+        </w:rPr>
+        <w:t xml:space="preserve"> de </w:t>
+      </w:r>
+      <w:r>
+        <w:rPr>
+          <w:rStyle w:val="PageNumber"/>
+          <w:sz w:val="36"/>
+        </w:rPr>
+        <w:t xml:space="preserve">archivos de configuración </w:t>
+      </w:r>
+      <w:proofErr w:type="spellStart"/>
+      <w:r>
+        <w:rPr>
+          <w:rStyle w:val="PageNumber"/>
+          <w:sz w:val="36"/>
+        </w:rPr>
+        <w:t>web.config</w:t>
+      </w:r>
+      <w:bookmarkEnd w:id="44"/>
+      <w:proofErr w:type="spellEnd"/>
+    </w:p>
+    <w:p>
+      <w:pPr>
+        <w:rPr>
+          <w:lang w:val="es-AR" w:eastAsia="ja-JP"/>
+        </w:rPr>
+      </w:pPr>
+    </w:p>
+    <w:p>
+      <w:pPr>
+        <w:rPr>
+          <w:lang w:val="es-AR" w:eastAsia="ja-JP"/>
+        </w:rPr>
+      </w:pPr>
+      <w:r>
+        <w:rPr>
+          <w:lang w:val="es-AR" w:eastAsia="ja-JP"/>
+        </w:rPr>
+        <w:t xml:space="preserve">Para encriptar y </w:t>
+      </w:r>
+      <w:proofErr w:type="spellStart"/>
+      <w:r>
+        <w:rPr>
+          <w:lang w:val="es-AR" w:eastAsia="ja-JP"/>
+        </w:rPr>
+        <w:t>desencriptar</w:t>
+      </w:r>
+      <w:proofErr w:type="spellEnd"/>
+      <w:r>
+        <w:rPr>
+          <w:lang w:val="es-AR" w:eastAsia="ja-JP"/>
+        </w:rPr>
+        <w:t xml:space="preserve"> un archivo de configuración </w:t>
+      </w:r>
+      <w:proofErr w:type="spellStart"/>
+      <w:r>
+        <w:rPr>
+          <w:lang w:val="es-AR" w:eastAsia="ja-JP"/>
+        </w:rPr>
+        <w:t>web.config</w:t>
+      </w:r>
+      <w:proofErr w:type="spellEnd"/>
+      <w:r>
+        <w:rPr>
+          <w:lang w:val="es-AR" w:eastAsia="ja-JP"/>
+        </w:rPr>
+        <w:t xml:space="preserve"> se debe utilizar la herramienta Aspnet_regiis.exe ubicada en la ruta </w:t>
+      </w:r>
+      <w:r>
+        <w:rPr>
+          <w:i/>
+          <w:lang w:val="es-AR" w:eastAsia="ja-JP"/>
+        </w:rPr>
+        <w:t>%</w:t>
+      </w:r>
+      <w:proofErr w:type="spellStart"/>
+      <w:r>
+        <w:rPr>
+          <w:i/>
+          <w:lang w:val="es-AR" w:eastAsia="ja-JP"/>
+        </w:rPr>
+        <w:t>windows</w:t>
+      </w:r>
+      <w:proofErr w:type="spellEnd"/>
+      <w:r>
+        <w:rPr>
+          <w:i/>
+          <w:lang w:val="es-AR" w:eastAsia="ja-JP"/>
+        </w:rPr>
+        <w:t>%\Microsoft.NET\Framework\</w:t>
+      </w:r>
+      <w:proofErr w:type="spellStart"/>
+      <w:r>
+        <w:rPr>
+          <w:i/>
+          <w:lang w:val="es-AR" w:eastAsia="ja-JP"/>
+        </w:rPr>
+        <w:t>versionNumber</w:t>
+      </w:r>
+      <w:proofErr w:type="spellEnd"/>
+    </w:p>
+    <w:p>
+      <w:pPr>
+        <w:pStyle w:val="TittleBullet"/>
+        <w:numPr>
+          <w:ilvl w:val="0"/>
+          <w:numId w:val="18"/>
+        </w:numPr>
+      </w:pPr>
+      <w:bookmarkStart w:id="45" w:name="_Toc515871532"/>
+      <w:proofErr w:type="spellStart"/>
+      <w:r>
+        <w:lastRenderedPageBreak/>
+        <w:t>Encripción</w:t>
+      </w:r>
+      <w:proofErr w:type="spellEnd"/>
+      <w:r>
+        <w:t xml:space="preserve"> de una sección</w:t>
+      </w:r>
+      <w:bookmarkEnd w:id="45"/>
+    </w:p>
+    <w:p>
+      <w:pPr>
+        <w:rPr>
+          <w:lang w:val="es-AR"/>
+        </w:rPr>
+      </w:pPr>
+      <w:r>
+        <w:rPr>
+          <w:lang w:val="es-AR"/>
+        </w:rPr>
+        <w:t>Se debe ejecutar la aplicación mencionada enviando los siguientes par</w:t>
+      </w:r>
+      <w:r>
+        <w:rPr>
+          <w:lang w:val="es-AR"/>
+        </w:rPr>
+        <w:t>ámetros:</w:t>
+      </w:r>
+    </w:p>
+    <w:p>
+      <w:pPr>
+        <w:rPr>
+          <w:lang w:val="es-AR"/>
+        </w:rPr>
+      </w:pPr>
+      <w:r>
+        <w:rPr>
+          <w:b/>
+          <w:lang w:val="es-AR"/>
+        </w:rPr>
+        <w:t>-pe</w:t>
+      </w:r>
+      <w:r>
+        <w:rPr>
+          <w:lang w:val="es-AR"/>
+        </w:rPr>
+        <w:t xml:space="preserve"> y el nombre de la sección que se quiere encriptar, por ejemplo </w:t>
+      </w:r>
+      <w:r>
+        <w:rPr>
+          <w:i/>
+          <w:lang w:val="es-AR"/>
+        </w:rPr>
+        <w:t>–pe “</w:t>
+      </w:r>
+      <w:proofErr w:type="spellStart"/>
+      <w:r>
+        <w:rPr>
+          <w:i/>
+          <w:lang w:val="es-AR"/>
+        </w:rPr>
+        <w:t>connectionStrings</w:t>
+      </w:r>
+      <w:proofErr w:type="spellEnd"/>
+      <w:r>
+        <w:rPr>
+          <w:i/>
+          <w:lang w:val="es-AR"/>
+        </w:rPr>
+        <w:t>”</w:t>
+      </w:r>
+    </w:p>
+    <w:p>
+      <w:pPr>
+        <w:rPr>
+          <w:lang w:val="es-AR"/>
+        </w:rPr>
+      </w:pPr>
+      <w:r>
+        <w:rPr>
+          <w:b/>
+          <w:lang w:val="es-AR"/>
+        </w:rPr>
+        <w:t>-app</w:t>
+      </w:r>
+      <w:r>
+        <w:rPr>
+          <w:lang w:val="es-AR"/>
+        </w:rPr>
+        <w:t xml:space="preserve"> y el identificador de la aplicación a la que corresponde el </w:t>
+      </w:r>
+      <w:proofErr w:type="spellStart"/>
+      <w:r>
+        <w:rPr>
+          <w:lang w:val="es-AR"/>
+        </w:rPr>
+        <w:t>web.config</w:t>
+      </w:r>
+      <w:proofErr w:type="spellEnd"/>
+      <w:r>
+        <w:rPr>
+          <w:lang w:val="es-AR"/>
+        </w:rPr>
+        <w:t xml:space="preserve"> a encriptar, por ejemplo </w:t>
+      </w:r>
+      <w:r>
+        <w:rPr>
+          <w:i/>
+          <w:lang w:val="es-AR"/>
+        </w:rPr>
+        <w:t>–app “/</w:t>
+      </w:r>
+      <w:proofErr w:type="spellStart"/>
+      <w:r>
+        <w:rPr>
+          <w:i/>
+          <w:lang w:val="es-AR"/>
+        </w:rPr>
+        <w:t>SampleApplication</w:t>
+      </w:r>
+      <w:proofErr w:type="spellEnd"/>
+      <w:r>
+        <w:rPr>
+          <w:i/>
+          <w:lang w:val="es-AR"/>
+        </w:rPr>
+        <w:t>”</w:t>
+      </w:r>
+    </w:p>
+    <w:p>
+      <w:pPr>
+        <w:rPr>
+          <w:lang w:val="es-AR"/>
+        </w:rPr>
+      </w:pPr>
+      <w:r>
+        <w:rPr>
+          <w:b/>
+          <w:lang w:val="es-AR"/>
+        </w:rPr>
+        <w:t>-</w:t>
+      </w:r>
+      <w:proofErr w:type="spellStart"/>
+      <w:r>
+        <w:rPr>
+          <w:b/>
+          <w:lang w:val="es-AR"/>
+        </w:rPr>
+        <w:t>site</w:t>
+      </w:r>
+      <w:proofErr w:type="spellEnd"/>
+      <w:r>
+        <w:rPr>
+          <w:lang w:val="es-AR"/>
+        </w:rPr>
+        <w:t xml:space="preserve"> y el nombre del sitio del cual la aplicación es parte, por ejemplo </w:t>
+      </w:r>
+      <w:r>
+        <w:rPr>
+          <w:i/>
+          <w:lang w:val="es-AR"/>
+        </w:rPr>
+        <w:t>–</w:t>
+      </w:r>
+      <w:proofErr w:type="spellStart"/>
+      <w:r>
+        <w:rPr>
+          <w:i/>
+          <w:lang w:val="es-AR"/>
+        </w:rPr>
+        <w:t>site</w:t>
+      </w:r>
+      <w:proofErr w:type="spellEnd"/>
+      <w:r>
+        <w:rPr>
+          <w:i/>
+          <w:lang w:val="es-AR"/>
+        </w:rPr>
+        <w:t xml:space="preserve"> “2”.</w:t>
+      </w:r>
+    </w:p>
+    <w:p>
+      <w:pPr>
+        <w:rPr>
+          <w:lang w:val="es-AR"/>
+        </w:rPr>
+      </w:pPr>
+      <w:r>
+        <w:rPr>
+          <w:lang w:val="es-AR"/>
+        </w:rPr>
+        <w:t xml:space="preserve">El numero identificador del sitio se extrae de la </w:t>
+      </w:r>
+      <w:proofErr w:type="spellStart"/>
+      <w:r>
+        <w:rPr>
+          <w:lang w:val="es-AR"/>
+        </w:rPr>
+        <w:t>metabase</w:t>
+      </w:r>
+      <w:proofErr w:type="spellEnd"/>
+      <w:r>
+        <w:rPr>
+          <w:lang w:val="es-AR"/>
+        </w:rPr>
+        <w:t xml:space="preserve"> de IIS, se encuentra en la variable “INSTANCE_META_PATH” en la colección de variables </w:t>
+      </w:r>
+      <w:proofErr w:type="spellStart"/>
+      <w:r>
+        <w:rPr>
+          <w:lang w:val="es-AR"/>
+        </w:rPr>
+        <w:t>ServerVariables</w:t>
+      </w:r>
+      <w:proofErr w:type="spellEnd"/>
+      <w:r>
+        <w:rPr>
+          <w:lang w:val="es-AR"/>
+        </w:rPr>
+        <w:t xml:space="preserve">. Por ejemplo, cuando se </w:t>
+      </w:r>
+      <w:proofErr w:type="spellStart"/>
+      <w:r>
+        <w:rPr>
+          <w:lang w:val="es-AR"/>
+        </w:rPr>
+        <w:t>installa</w:t>
+      </w:r>
+      <w:proofErr w:type="spellEnd"/>
+      <w:r>
+        <w:rPr>
+          <w:lang w:val="es-AR"/>
+        </w:rPr>
+        <w:t xml:space="preserve"> IIS, se crea automáticamente el sitio “Default Web </w:t>
+      </w:r>
+      <w:proofErr w:type="spellStart"/>
+      <w:r>
+        <w:rPr>
+          <w:lang w:val="es-AR"/>
+        </w:rPr>
+        <w:t>Site</w:t>
+      </w:r>
+      <w:proofErr w:type="spellEnd"/>
+      <w:r>
+        <w:rPr>
+          <w:lang w:val="es-AR"/>
+        </w:rPr>
+        <w:t>” con el identificador “1” (uno).</w:t>
+      </w:r>
+    </w:p>
+    <w:p>
+      <w:pPr>
+        <w:rPr>
+          <w:lang w:val="es-AR"/>
+        </w:rPr>
+      </w:pPr>
+      <w:r>
+        <w:rPr>
+          <w:b/>
+          <w:lang w:val="es-AR"/>
+        </w:rPr>
+        <w:t>-</w:t>
+      </w:r>
+      <w:proofErr w:type="spellStart"/>
+      <w:r>
+        <w:rPr>
+          <w:b/>
+          <w:lang w:val="es-AR"/>
+        </w:rPr>
+        <w:t>prov</w:t>
+      </w:r>
+      <w:proofErr w:type="spellEnd"/>
+      <w:r>
+        <w:rPr>
+          <w:lang w:val="es-AR"/>
+        </w:rPr>
+        <w:t xml:space="preserve"> y el nombre del </w:t>
+      </w:r>
+      <w:proofErr w:type="spellStart"/>
+      <w:r>
+        <w:rPr>
+          <w:lang w:val="es-AR"/>
+        </w:rPr>
+        <w:t>ProtectedConfigurationProvider</w:t>
+      </w:r>
+      <w:proofErr w:type="spellEnd"/>
+      <w:r>
+        <w:rPr>
+          <w:lang w:val="es-AR"/>
+        </w:rPr>
+        <w:t xml:space="preserve"> que va a realizar la </w:t>
+      </w:r>
+      <w:proofErr w:type="spellStart"/>
+      <w:r>
+        <w:rPr>
+          <w:lang w:val="es-AR"/>
+        </w:rPr>
+        <w:t>encripción</w:t>
+      </w:r>
+      <w:proofErr w:type="spellEnd"/>
+      <w:r>
+        <w:rPr>
+          <w:lang w:val="es-AR"/>
+        </w:rPr>
+        <w:t xml:space="preserve"> y </w:t>
+      </w:r>
+      <w:proofErr w:type="spellStart"/>
+      <w:r>
+        <w:rPr>
+          <w:lang w:val="es-AR"/>
+        </w:rPr>
+        <w:t>desencripción</w:t>
+      </w:r>
+      <w:proofErr w:type="spellEnd"/>
+      <w:r>
+        <w:rPr>
+          <w:lang w:val="es-AR"/>
+        </w:rPr>
+        <w:t xml:space="preserve">, por ejemplo </w:t>
+      </w:r>
+      <w:r>
+        <w:rPr>
+          <w:i/>
+          <w:lang w:val="es-AR"/>
+        </w:rPr>
+        <w:t>–</w:t>
+      </w:r>
+      <w:proofErr w:type="spellStart"/>
+      <w:r>
+        <w:rPr>
+          <w:i/>
+          <w:lang w:val="es-AR"/>
+        </w:rPr>
+        <w:t>prov</w:t>
+      </w:r>
+      <w:proofErr w:type="spellEnd"/>
+      <w:r>
+        <w:rPr>
+          <w:i/>
+          <w:lang w:val="es-AR"/>
+        </w:rPr>
+        <w:t xml:space="preserve"> “</w:t>
+      </w:r>
+      <w:proofErr w:type="spellStart"/>
+      <w:r>
+        <w:rPr>
+          <w:i/>
+          <w:lang w:val="es-AR"/>
+        </w:rPr>
+        <w:t>RsaProtectedConfigurationProvider</w:t>
+      </w:r>
+      <w:proofErr w:type="spellEnd"/>
+      <w:r>
+        <w:rPr>
+          <w:i/>
+          <w:lang w:val="es-AR"/>
+        </w:rPr>
+        <w:t>”</w:t>
+      </w:r>
+    </w:p>
+    <w:p>
+      <w:pPr>
+        <w:rPr>
+          <w:lang w:val="es-AR"/>
+        </w:rPr>
+      </w:pPr>
+    </w:p>
+    <w:p>
+      <w:pPr>
+        <w:rPr>
+          <w:lang w:val="es-AR"/>
+        </w:rPr>
+      </w:pPr>
+      <w:r>
+        <w:rPr>
+          <w:lang w:val="es-AR"/>
+        </w:rPr>
+        <w:t xml:space="preserve">Un comando completo de </w:t>
+      </w:r>
+      <w:proofErr w:type="spellStart"/>
+      <w:r>
+        <w:rPr>
+          <w:lang w:val="es-AR"/>
+        </w:rPr>
+        <w:t>encripción</w:t>
+      </w:r>
+      <w:proofErr w:type="spellEnd"/>
+      <w:r>
+        <w:rPr>
+          <w:lang w:val="es-AR"/>
+        </w:rPr>
+        <w:t xml:space="preserve"> para un archivo de configuración </w:t>
+      </w:r>
+      <w:proofErr w:type="spellStart"/>
+      <w:r>
+        <w:rPr>
+          <w:lang w:val="es-AR"/>
+        </w:rPr>
+        <w:t>Web.config</w:t>
+      </w:r>
+      <w:proofErr w:type="spellEnd"/>
+      <w:r>
+        <w:rPr>
+          <w:lang w:val="es-AR"/>
+        </w:rPr>
+        <w:t xml:space="preserve"> para la aplicación </w:t>
+      </w:r>
+      <w:proofErr w:type="spellStart"/>
+      <w:r>
+        <w:rPr>
+          <w:lang w:val="es-AR"/>
+        </w:rPr>
+        <w:t>SampleApplication</w:t>
+      </w:r>
+      <w:proofErr w:type="spellEnd"/>
+      <w:r>
+        <w:rPr>
+          <w:lang w:val="es-AR"/>
+        </w:rPr>
+        <w:t xml:space="preserve"> del sitio con el id = “2” usando </w:t>
+      </w:r>
+      <w:proofErr w:type="spellStart"/>
+      <w:r>
+        <w:rPr>
+          <w:lang w:val="es-AR"/>
+        </w:rPr>
+        <w:t>RsaProtectedConfigurationProvider</w:t>
+      </w:r>
+      <w:proofErr w:type="spellEnd"/>
+      <w:r>
+        <w:rPr>
+          <w:lang w:val="es-AR"/>
+        </w:rPr>
+        <w:t xml:space="preserve"> quedaría como:</w:t>
+      </w:r>
+    </w:p>
+    <w:p>
+      <w:pPr>
+        <w:rPr>
+          <w:lang w:val="es-AR"/>
+        </w:rPr>
+      </w:pPr>
+    </w:p>
+    <w:p>
+      <w:pPr>
+        <w:rPr>
+          <w:i/>
+        </w:rPr>
+      </w:pPr>
+      <w:proofErr w:type="spellStart"/>
+      <w:r>
+        <w:rPr>
+          <w:i/>
+        </w:rPr>
+        <w:t>a</w:t>
+      </w:r>
+      <w:r>
+        <w:rPr>
+          <w:i/>
+        </w:rPr>
+        <w:t>spnet_regiis</w:t>
+      </w:r>
+      <w:proofErr w:type="spellEnd"/>
+      <w:r>
+        <w:rPr>
+          <w:i/>
+        </w:rPr>
+        <w:t xml:space="preserve"> –</w:t>
+      </w:r>
+      <w:proofErr w:type="spellStart"/>
+      <w:r>
+        <w:rPr>
+          <w:i/>
+        </w:rPr>
+        <w:t>pe</w:t>
+      </w:r>
+      <w:proofErr w:type="spellEnd"/>
+      <w:r>
+        <w:rPr>
+          <w:i/>
+        </w:rPr>
+        <w:t xml:space="preserve"> “</w:t>
+      </w:r>
+      <w:proofErr w:type="spellStart"/>
+      <w:r>
+        <w:rPr>
+          <w:i/>
+        </w:rPr>
+        <w:t>connectionStrings</w:t>
+      </w:r>
+      <w:proofErr w:type="spellEnd"/>
+      <w:r>
+        <w:rPr>
+          <w:i/>
+        </w:rPr>
+        <w:t>” –app “/</w:t>
+      </w:r>
+      <w:proofErr w:type="spellStart"/>
+      <w:r>
+        <w:rPr>
+          <w:i/>
+        </w:rPr>
+        <w:t>SampleApplication</w:t>
+      </w:r>
+      <w:proofErr w:type="spellEnd"/>
+      <w:r>
+        <w:rPr>
+          <w:i/>
+        </w:rPr>
+        <w:t>” –site “2” –</w:t>
+      </w:r>
+      <w:proofErr w:type="spellStart"/>
+      <w:r>
+        <w:rPr>
+          <w:i/>
+        </w:rPr>
+        <w:t>prov</w:t>
+      </w:r>
+      <w:proofErr w:type="spellEnd"/>
+      <w:r>
+        <w:rPr>
+          <w:i/>
+        </w:rPr>
+        <w:t xml:space="preserve"> “</w:t>
+      </w:r>
+      <w:proofErr w:type="spellStart"/>
+      <w:r>
+        <w:rPr>
+          <w:i/>
+        </w:rPr>
+        <w:t>RsaProtectedConfigurationProvider</w:t>
+      </w:r>
+      <w:proofErr w:type="spellEnd"/>
+      <w:r>
+        <w:rPr>
+          <w:i/>
+        </w:rPr>
+        <w:t>”</w:t>
+      </w:r>
+    </w:p>
+    <w:p/>
+    <w:p>
+      <w:pPr>
+        <w:rPr>
+          <w:lang w:val="es-AR"/>
+        </w:rPr>
+      </w:pPr>
+      <w:r>
+        <w:rPr>
+          <w:lang w:val="es-AR"/>
+        </w:rPr>
+        <w:t xml:space="preserve">Esto genera un </w:t>
+      </w:r>
+      <w:proofErr w:type="spellStart"/>
+      <w:r>
+        <w:rPr>
+          <w:lang w:val="es-AR"/>
+        </w:rPr>
+        <w:t>Web.config</w:t>
+      </w:r>
+      <w:proofErr w:type="spellEnd"/>
+      <w:r>
+        <w:rPr>
+          <w:lang w:val="es-AR"/>
+        </w:rPr>
+        <w:t xml:space="preserve"> Nuevo con la secci</w:t>
+      </w:r>
+      <w:r>
+        <w:rPr>
+          <w:lang w:val="es-AR"/>
+        </w:rPr>
+        <w:t xml:space="preserve">ón encriptada, el cual hay que copiar reemplazando el </w:t>
+      </w:r>
+      <w:proofErr w:type="spellStart"/>
+      <w:r>
+        <w:rPr>
+          <w:lang w:val="es-AR"/>
+        </w:rPr>
+        <w:t>Web.config</w:t>
+      </w:r>
+      <w:proofErr w:type="spellEnd"/>
+      <w:r>
+        <w:rPr>
+          <w:lang w:val="es-AR"/>
+        </w:rPr>
+        <w:t xml:space="preserve"> viejo.</w:t>
+      </w:r>
+    </w:p>
+    <w:p>
+      <w:pPr>
+        <w:rPr>
+          <w:lang w:val="es-AR"/>
+        </w:rPr>
+      </w:pPr>
+    </w:p>
+    <w:p>
+      <w:pPr>
+        <w:pStyle w:val="TittleBullet"/>
+      </w:pPr>
+      <w:bookmarkStart w:id="46" w:name="_Toc515871533"/>
+      <w:proofErr w:type="spellStart"/>
+      <w:r>
+        <w:t>Desencripción</w:t>
+      </w:r>
+      <w:proofErr w:type="spellEnd"/>
+      <w:r>
+        <w:t xml:space="preserve"> de una sección</w:t>
+      </w:r>
+      <w:bookmarkEnd w:id="46"/>
+    </w:p>
+    <w:p>
+      <w:pPr>
+        <w:rPr>
+          <w:lang w:val="es-AR"/>
+        </w:rPr>
+      </w:pPr>
+      <w:r>
+        <w:rPr>
+          <w:lang w:val="es-AR"/>
+        </w:rPr>
+        <w:t xml:space="preserve">Para </w:t>
+      </w:r>
+      <w:proofErr w:type="spellStart"/>
+      <w:r>
+        <w:rPr>
+          <w:lang w:val="es-AR"/>
+        </w:rPr>
+        <w:t>desencriptar</w:t>
+      </w:r>
+      <w:proofErr w:type="spellEnd"/>
+      <w:r>
+        <w:rPr>
+          <w:lang w:val="es-AR"/>
+        </w:rPr>
+        <w:t xml:space="preserve"> un archive de configuraci</w:t>
+      </w:r>
+      <w:r>
+        <w:rPr>
+          <w:lang w:val="es-AR"/>
+        </w:rPr>
+        <w:t xml:space="preserve">ón </w:t>
+      </w:r>
+      <w:proofErr w:type="spellStart"/>
+      <w:r>
+        <w:rPr>
+          <w:lang w:val="es-AR"/>
+        </w:rPr>
+        <w:t>Web.config</w:t>
+      </w:r>
+      <w:proofErr w:type="spellEnd"/>
+      <w:r>
+        <w:rPr>
+          <w:lang w:val="es-AR"/>
+        </w:rPr>
+        <w:t xml:space="preserve"> también se utiliza la aplicación </w:t>
+      </w:r>
+      <w:proofErr w:type="spellStart"/>
+      <w:r>
+        <w:rPr>
+          <w:lang w:val="es-AR"/>
+        </w:rPr>
+        <w:t>aspnet_regiis</w:t>
+      </w:r>
+      <w:proofErr w:type="spellEnd"/>
+      <w:r>
+        <w:rPr>
+          <w:lang w:val="es-AR"/>
+        </w:rPr>
+        <w:t xml:space="preserve"> con los siguientes parámetros</w:t>
+      </w:r>
+    </w:p>
+    <w:p>
+      <w:pPr>
+        <w:rPr>
+          <w:lang w:val="es-AR"/>
+        </w:rPr>
+      </w:pPr>
+      <w:r>
+        <w:rPr>
+          <w:b/>
+          <w:lang w:val="es-AR"/>
+        </w:rPr>
+        <w:t>-</w:t>
+      </w:r>
+      <w:proofErr w:type="spellStart"/>
+      <w:r>
+        <w:rPr>
+          <w:b/>
+          <w:lang w:val="es-AR"/>
+        </w:rPr>
+        <w:t>pd</w:t>
+      </w:r>
+      <w:proofErr w:type="spellEnd"/>
+      <w:r>
+        <w:rPr>
+          <w:lang w:val="es-AR"/>
+        </w:rPr>
+        <w:t xml:space="preserve"> y el nombre de la sección a </w:t>
+      </w:r>
+      <w:proofErr w:type="spellStart"/>
+      <w:r>
+        <w:rPr>
+          <w:lang w:val="es-AR"/>
+        </w:rPr>
+        <w:t>desencriptar</w:t>
+      </w:r>
+      <w:proofErr w:type="spellEnd"/>
+      <w:r>
+        <w:rPr>
+          <w:lang w:val="es-AR"/>
+        </w:rPr>
+        <w:t xml:space="preserve">, por ejemplo </w:t>
+      </w:r>
+      <w:r>
+        <w:rPr>
+          <w:i/>
+          <w:lang w:val="es-AR"/>
+        </w:rPr>
+        <w:t>–</w:t>
+      </w:r>
+      <w:proofErr w:type="spellStart"/>
+      <w:r>
+        <w:rPr>
+          <w:i/>
+          <w:lang w:val="es-AR"/>
+        </w:rPr>
+        <w:t>pd</w:t>
+      </w:r>
+      <w:proofErr w:type="spellEnd"/>
+      <w:r>
+        <w:rPr>
+          <w:i/>
+          <w:lang w:val="es-AR"/>
+        </w:rPr>
+        <w:t xml:space="preserve"> “</w:t>
+      </w:r>
+      <w:proofErr w:type="spellStart"/>
+      <w:r>
+        <w:rPr>
+          <w:i/>
+          <w:lang w:val="es-AR"/>
+        </w:rPr>
+        <w:t>connectionStrings</w:t>
+      </w:r>
+      <w:proofErr w:type="spellEnd"/>
+      <w:r>
+        <w:rPr>
+          <w:i/>
+          <w:lang w:val="es-AR"/>
+        </w:rPr>
+        <w:t>”</w:t>
+      </w:r>
+    </w:p>
+    <w:p>
+      <w:pPr>
+        <w:rPr>
+          <w:lang w:val="es-AR"/>
+        </w:rPr>
+      </w:pPr>
+      <w:r>
+        <w:rPr>
+          <w:b/>
+          <w:lang w:val="es-AR"/>
+        </w:rPr>
+        <w:t>-app</w:t>
+      </w:r>
+      <w:r>
+        <w:rPr>
+          <w:lang w:val="es-AR"/>
+        </w:rPr>
+        <w:t xml:space="preserve"> igual que en la </w:t>
+      </w:r>
+      <w:proofErr w:type="spellStart"/>
+      <w:r>
+        <w:rPr>
+          <w:lang w:val="es-AR"/>
+        </w:rPr>
+        <w:t>encripción</w:t>
+      </w:r>
+      <w:proofErr w:type="spellEnd"/>
+      <w:r>
+        <w:rPr>
+          <w:lang w:val="es-AR"/>
+        </w:rPr>
+        <w:t>.</w:t>
+      </w:r>
+    </w:p>
+    <w:p>
+      <w:pPr>
+        <w:rPr>
+          <w:lang w:val="es-AR"/>
+        </w:rPr>
+      </w:pPr>
+      <w:r>
+        <w:rPr>
+          <w:b/>
+          <w:lang w:val="es-AR"/>
+        </w:rPr>
+        <w:t>-</w:t>
+      </w:r>
+      <w:proofErr w:type="spellStart"/>
+      <w:r>
+        <w:rPr>
+          <w:b/>
+          <w:lang w:val="es-AR"/>
+        </w:rPr>
+        <w:t>site</w:t>
+      </w:r>
+      <w:proofErr w:type="spellEnd"/>
+      <w:r>
+        <w:rPr>
+          <w:lang w:val="es-AR"/>
+        </w:rPr>
+        <w:t xml:space="preserve"> igual que en la </w:t>
+      </w:r>
+      <w:proofErr w:type="spellStart"/>
+      <w:r>
+        <w:rPr>
+          <w:lang w:val="es-AR"/>
+        </w:rPr>
+        <w:t>encripción</w:t>
+      </w:r>
+      <w:proofErr w:type="spellEnd"/>
+    </w:p>
+    <w:p>
+      <w:pPr>
+        <w:rPr>
+          <w:lang w:val="es-AR"/>
+        </w:rPr>
+      </w:pPr>
+      <w:r>
+        <w:rPr>
+          <w:lang w:val="es-AR"/>
+        </w:rPr>
+        <w:t>En este caso no es necesario el parámetro –</w:t>
+      </w:r>
+      <w:proofErr w:type="spellStart"/>
+      <w:r>
+        <w:rPr>
+          <w:lang w:val="es-AR"/>
+        </w:rPr>
+        <w:t>prov</w:t>
+      </w:r>
+      <w:proofErr w:type="spellEnd"/>
+      <w:r>
+        <w:rPr>
+          <w:lang w:val="es-AR"/>
+        </w:rPr>
+        <w:t xml:space="preserve"> ya que éste lo lee de la sección </w:t>
+      </w:r>
+      <w:proofErr w:type="spellStart"/>
+      <w:r>
+        <w:rPr>
+          <w:lang w:val="es-AR"/>
+        </w:rPr>
+        <w:t>configProtectionProvider</w:t>
+      </w:r>
+      <w:proofErr w:type="spellEnd"/>
+      <w:r>
+        <w:rPr>
+          <w:lang w:val="es-AR"/>
+        </w:rPr>
+        <w:t>.</w:t>
+      </w:r>
+    </w:p>
+    <w:p>
+      <w:pPr>
+        <w:rPr>
+          <w:lang w:val="es-AR"/>
+        </w:rPr>
+      </w:pPr>
+    </w:p>
+    <w:p>
+      <w:pPr>
+        <w:rPr>
+          <w:lang w:val="es-AR"/>
+        </w:rPr>
+      </w:pPr>
+      <w:r>
+        <w:rPr>
+          <w:lang w:val="es-AR"/>
+        </w:rPr>
+        <w:t xml:space="preserve">Un comando completo de </w:t>
+      </w:r>
+      <w:proofErr w:type="spellStart"/>
+      <w:r>
+        <w:rPr>
+          <w:lang w:val="es-AR"/>
+        </w:rPr>
+        <w:t>desencripción</w:t>
+      </w:r>
+      <w:proofErr w:type="spellEnd"/>
+      <w:r>
+        <w:rPr>
+          <w:lang w:val="es-AR"/>
+        </w:rPr>
+        <w:t xml:space="preserve"> para el archivo encriptado en el paso anterior quedaría:</w:t>
+      </w:r>
+    </w:p>
+    <w:p>
+      <w:pPr>
+        <w:rPr>
+          <w:lang w:val="es-AR"/>
+        </w:rPr>
+      </w:pPr>
+    </w:p>
+    <w:p>
+      <w:pPr>
+        <w:rPr>
+          <w:i/>
+        </w:rPr>
+      </w:pPr>
+      <w:proofErr w:type="spellStart"/>
+      <w:r>
+        <w:rPr>
+          <w:i/>
+        </w:rPr>
+        <w:t>a</w:t>
+      </w:r>
+      <w:r>
+        <w:rPr>
+          <w:i/>
+        </w:rPr>
+        <w:t>spnet_regiis</w:t>
+      </w:r>
+      <w:proofErr w:type="spellEnd"/>
+      <w:r>
+        <w:rPr>
+          <w:i/>
+        </w:rPr>
+        <w:t xml:space="preserve"> –</w:t>
+      </w:r>
+      <w:proofErr w:type="spellStart"/>
+      <w:proofErr w:type="gramStart"/>
+      <w:r>
+        <w:rPr>
+          <w:i/>
+        </w:rPr>
+        <w:t>pd</w:t>
+      </w:r>
+      <w:proofErr w:type="spellEnd"/>
+      <w:proofErr w:type="gramEnd"/>
+      <w:r>
+        <w:rPr>
+          <w:i/>
+        </w:rPr>
+        <w:t xml:space="preserve"> “</w:t>
+      </w:r>
+      <w:proofErr w:type="spellStart"/>
+      <w:r>
+        <w:rPr>
+          <w:i/>
+        </w:rPr>
+        <w:t>connectionString</w:t>
+      </w:r>
+      <w:proofErr w:type="spellEnd"/>
+      <w:r>
+        <w:rPr>
+          <w:i/>
+        </w:rPr>
+        <w:t>” –app “/</w:t>
+      </w:r>
+      <w:proofErr w:type="spellStart"/>
+      <w:r>
+        <w:rPr>
+          <w:i/>
+        </w:rPr>
+        <w:t>SampleApplication</w:t>
+      </w:r>
+      <w:proofErr w:type="spellEnd"/>
+      <w:r>
+        <w:rPr>
+          <w:i/>
+        </w:rPr>
+        <w:t>” –site “2”</w:t>
+      </w:r>
+    </w:p>
+    <w:p>
+      <w:pPr>
+        <w:rPr>
+          <w:i/>
+        </w:rPr>
+      </w:pPr>
+    </w:p>
+    <w:p>
+      <w:pPr>
+        <w:jc w:val="right"/>
+        <w:rPr>
+          <w:i/>
+          <w:sz w:val="16"/>
+          <w:lang w:val="es-AR"/>
+        </w:rPr>
+      </w:pPr>
+      <w:r>
+        <w:rPr>
+          <w:i/>
+          <w:sz w:val="16"/>
+          <w:lang w:val="es-AR"/>
+        </w:rPr>
+        <w:t>Fuente:</w:t>
+      </w:r>
+      <w:r>
+        <w:rPr>
+          <w:sz w:val="16"/>
+          <w:lang w:val="es-AR"/>
+        </w:rPr>
+        <w:t xml:space="preserve"> </w:t>
+      </w:r>
+      <w:hyperlink r:id="rId16" w:history="1">
+        <w:r>
+          <w:rPr>
+            <w:rStyle w:val="Hyperlink"/>
+            <w:i/>
+            <w:sz w:val="16"/>
+            <w:lang w:val="es-AR"/>
+          </w:rPr>
+          <w:t>https://msdn.microsoft.com/en-us/library/zhhddkxy.aspx</w:t>
+        </w:r>
+      </w:hyperlink>
+    </w:p>
     <w:sectPr>
-      <w:headerReference w:type="default" r:id="rId16"/>
-      <w:footerReference w:type="even" r:id="rId17"/>
-      <w:footerReference w:type="default" r:id="rId18"/>
+      <w:headerReference w:type="default" r:id="rId17"/>
+      <w:footerReference w:type="even" r:id="rId18"/>
+      <w:footerReference w:type="default" r:id="rId19"/>
       <w:pgSz w:w="11907" w:h="16840" w:code="9"/>
       <w:pgMar w:top="524" w:right="1134" w:bottom="1134" w:left="1134" w:header="720" w:footer="270" w:gutter="0"/>
       <w:cols w:space="720"/>
@@ -2342,7 +3738,7 @@
             </wp:anchor>
           </w:drawing>
         </mc:Choice>
-        <mc:Fallback xmlns:cx2="http://schemas.microsoft.com/office/drawing/2015/10/21/chartex" xmlns:mv="urn:schemas-microsoft-com:mac:vml" xmlns:mo="http://schemas.microsoft.com/office/mac/office/2008/main">
+        <mc:Fallback xmlns:mo="http://schemas.microsoft.com/office/mac/office/2008/main" xmlns:mv="urn:schemas-microsoft-com:mac:vml" xmlns:cx2="http://schemas.microsoft.com/office/drawing/2015/10/21/chartex">
           <w:pict>
             <v:rect w14:anchorId="270371FC" id="Rectangle 4" o:spid="_x0000_s1026" style="position:absolute;margin-left:-.85pt;margin-top:7.1pt;width:495pt;height:4.2pt;z-index:251659264;visibility:visible;mso-wrap-style:square;mso-width-percent:0;mso-height-percent:0;mso-wrap-distance-left:9pt;mso-wrap-distance-top:0;mso-wrap-distance-right:9pt;mso-wrap-distance-bottom:0;mso-position-horizontal:absolute;mso-position-horizontal-relative:text;mso-position-vertical:absolute;mso-position-vertical-relative:text;mso-width-percent:0;mso-height-percent:0;mso-width-relative:margin;mso-height-relative:margin;v-text-anchor:middle" o:gfxdata="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" fillcolor="#1d4bf1" stroked="f" strokeweight="2pt"/>
           </w:pict>
@@ -2410,7 +3806,7 @@
         <w:rStyle w:val="PageNumber"/>
         <w:noProof/>
       </w:rPr>
-      <w:t>5</w:t>
+      <w:t>6</w:t>
     </w:r>
     <w:r>
       <w:rPr>
@@ -2772,8 +4168,8 @@
   <w:abstractNum w:abstractNumId="3" w15:restartNumberingAfterBreak="0">
     <w:nsid w:val="21171B25"/>
     <w:multiLevelType w:val="hybridMultilevel"/>
-    <w:tmpl w:val="4FC47624"/>
-    <w:lvl w:ilvl="0" w:tplc="A0B4B3EC">
+    <w:tmpl w:val="2B9C4390"/>
+    <w:lvl w:ilvl="0" w:tplc="6C1A8B66">
       <w:start w:val="1"/>
       <w:numFmt w:val="decimal"/>
       <w:pStyle w:val="TittleBullet"/>
@@ -2782,6 +4178,9 @@
       <w:pPr>
         <w:ind w:left="720" w:hanging="360"/>
       </w:pPr>
+      <w:rPr>
+        <w:rFonts w:hint="default"/>
+      </w:rPr>
     </w:lvl>
     <w:lvl w:ilvl="1" w:tplc="04090019">
       <w:start w:val="1"/>
@@ -3829,6 +5228,12 @@
   </w:num>
   <w:num w:numId="17">
     <w:abstractNumId w:val="7"/>
+    <w:lvlOverride w:ilvl="0">
+      <w:startOverride w:val="1"/>
+    </w:lvlOverride>
+  </w:num>
+  <w:num w:numId="18">
+    <w:abstractNumId w:val="3"/>
     <w:lvlOverride w:ilvl="0">
       <w:startOverride w:val="1"/>
     </w:lvlOverride>
@@ -4241,7 +5646,7 @@
     <w:link w:val="Heading1Char"/>
     <w:autoRedefine/>
     <w:qFormat/>
-    <w:rsid w:val="00682583"/>
+    <w:rsid w:val="00DA04FB"/>
     <w:pPr>
       <w:keepNext/>
       <w:spacing w:before="360"/>
@@ -4253,7 +5658,7 @@
       <w:color w:val="595959" w:themeColor="text1" w:themeTint="A6"/>
       <w:sz w:val="36"/>
       <w:szCs w:val="36"/>
-      <w:lang w:val="es-ES" w:eastAsia="ja-JP"/>
+      <w:lang w:val="es-AR" w:eastAsia="ja-JP"/>
     </w:rPr>
   </w:style>
   <w:style w:type="paragraph" w:styleId="Heading2">
@@ -4400,14 +5805,14 @@
     <w:aliases w:val="Heading 1 - Bulleting Char"/>
     <w:basedOn w:val="DefaultParagraphFont"/>
     <w:link w:val="Heading1"/>
-    <w:rsid w:val="00682583"/>
+    <w:rsid w:val="00DA04FB"/>
     <w:rPr>
       <w:rFonts w:ascii="Poppins SemiBold" w:hAnsi="Poppins SemiBold" w:cs="Poppins SemiBold"/>
       <w:b/>
       <w:color w:val="595959" w:themeColor="text1" w:themeTint="A6"/>
       <w:sz w:val="36"/>
       <w:szCs w:val="36"/>
-      <w:lang w:val="es-ES" w:eastAsia="ja-JP"/>
+      <w:lang w:eastAsia="ja-JP"/>
     </w:rPr>
   </w:style>
   <w:style w:type="character" w:customStyle="1" w:styleId="Heading2Char">
@@ -4876,12 +6281,11 @@
     <w:basedOn w:val="Heading1"/>
     <w:autoRedefine/>
     <w:qFormat/>
-    <w:rsid w:val="006A4979"/>
+    <w:rsid w:val="00DA04FB"/>
     <w:pPr>
       <w:numPr>
         <w:numId w:val="7"/>
       </w:numPr>
-      <w:ind w:left="540" w:hanging="540"/>
     </w:pPr>
   </w:style>
   <w:style w:type="paragraph" w:customStyle="1" w:styleId="SubTitleBulleting">
@@ -5226,15 +6630,6 @@
 </file>
 
 <file path=customXml/item2.xml><?xml version="1.0" encoding="utf-8"?>
-<?mso-contentType ?>
-<FormTemplates xmlns="http://schemas.microsoft.com/sharepoint/v3/contenttype/forms">
-  <Display>DocumentLibraryForm</Display>
-  <Edit>DocumentLibraryForm</Edit>
-  <New>DocumentLibraryForm</New>
-</FormTemplates>
-</file>
-
-<file path=customXml/item3.xml><?xml version="1.0" encoding="utf-8"?>
 <ct:contentTypeSchema xmlns:ct="http://schemas.microsoft.com/office/2006/metadata/contentType" xmlns:ma="http://schemas.microsoft.com/office/2006/metadata/properties/metaAttributes" ct:_="" ma:_="" ma:contentTypeName="Documento" ma:contentTypeID="0x010100A697F3AE384CEB438BF4F70839B76109" ma:contentTypeVersion="4" ma:contentTypeDescription="Crear nuevo documento." ma:contentTypeScope="" ma:versionID="db6529ebae8bfab3480d52dae6273c62">
   <xsd:schema xmlns:xsd="http://www.w3.org/2001/XMLSchema" xmlns:xs="http://www.w3.org/2001/XMLSchema" xmlns:p="http://schemas.microsoft.com/office/2006/metadata/properties" xmlns:ns1="http://schemas.microsoft.com/sharepoint/v3" xmlns:ns2="3a72dda4-0177-4f89-8fa3-5c24b55cbf17" targetNamespace="http://schemas.microsoft.com/office/2006/metadata/properties" ma:root="true" ma:fieldsID="facb41ab791db630fd2e585eeacc32bf" ns1:_="" ns2:_="">
     <xsd:import namespace="http://schemas.microsoft.com/sharepoint/v3"/>
@@ -5405,6 +6800,15 @@
 </ct:contentTypeSchema>
 </file>
 
+<file path=customXml/item3.xml><?xml version="1.0" encoding="utf-8"?>
+<?mso-contentType ?>
+<FormTemplates xmlns="http://schemas.microsoft.com/sharepoint/v3/contenttype/forms">
+  <Display>DocumentLibraryForm</Display>
+  <Edit>DocumentLibraryForm</Edit>
+  <New>DocumentLibraryForm</New>
+</FormTemplates>
+</file>
+
 <file path=customXml/item4.xml><?xml version="1.0" encoding="utf-8"?>
 <b:Sources xmlns:b="http://schemas.openxmlformats.org/officeDocument/2006/bibliography" xmlns="http://schemas.openxmlformats.org/officeDocument/2006/bibliography" SelectedStyle="\APA.XSL" StyleName="APA"/>
 </file>
@@ -5421,14 +6825,6 @@
 </file>
 
 <file path=customXml/itemProps2.xml><?xml version="1.0" encoding="utf-8"?>
-<ds:datastoreItem xmlns:ds="http://schemas.openxmlformats.org/officeDocument/2006/customXml" ds:itemID="{C783FA50-52D9-4B2F-81C7-10B18167026D}">
-  <ds:schemaRefs>
-    <ds:schemaRef ds:uri="http://schemas.microsoft.com/sharepoint/v3/contenttype/forms"/>
-  </ds:schemaRefs>
-</ds:datastoreItem>
-</file>
-
-<file path=customXml/itemProps3.xml><?xml version="1.0" encoding="utf-8"?>
 <ds:datastoreItem xmlns:ds="http://schemas.openxmlformats.org/officeDocument/2006/customXml" ds:itemID="{E6BFDCC3-29FB-4D19-9D0E-7D6AA2FF37E3}">
   <ds:schemaRefs>
     <ds:schemaRef ds:uri="http://schemas.microsoft.com/office/2006/metadata/contentType"/>
@@ -5447,8 +6843,16 @@
 </ds:datastoreItem>
 </file>
 
+<file path=customXml/itemProps3.xml><?xml version="1.0" encoding="utf-8"?>
+<ds:datastoreItem xmlns:ds="http://schemas.openxmlformats.org/officeDocument/2006/customXml" ds:itemID="{C783FA50-52D9-4B2F-81C7-10B18167026D}">
+  <ds:schemaRefs>
+    <ds:schemaRef ds:uri="http://schemas.microsoft.com/sharepoint/v3/contenttype/forms"/>
+  </ds:schemaRefs>
+</ds:datastoreItem>
+</file>
+
 <file path=customXml/itemProps4.xml><?xml version="1.0" encoding="utf-8"?>
-<ds:datastoreItem xmlns:ds="http://schemas.openxmlformats.org/officeDocument/2006/customXml" ds:itemID="{0D808386-B5F5-4C12-9B02-79CE35C00CD6}">
+<ds:datastoreItem xmlns:ds="http://schemas.openxmlformats.org/officeDocument/2006/customXml" ds:itemID="{3F5EFAB7-7BD8-4376-BF53-2A8DB83B755C}">
   <ds:schemaRefs>
     <ds:schemaRef ds:uri="http://schemas.openxmlformats.org/officeDocument/2006/bibliography"/>
   </ds:schemaRefs>

</xml_diff>